<commit_message>
update 0820 2016 version 0.1
</commit_message>
<xml_diff>
--- a/blogs/slam0722.docx
+++ b/blogs/slam0722.docx
@@ -1282,7 +1282,597 @@
         <w:t xml:space="preserve">主演看你的baselink和laser得坐标系是否相同，主要是角度 </w:t>
       </w:r>
     </w:p>
-    <w:p>
+    <w:p/>
+    <w:p/>
+    <w:p>
+      <w:pPr>
+        <w:widowControl/>
+        <w:jc w:val="left"/>
+        <w:rPr>
+          <w:rFonts w:ascii="宋体" w:eastAsia="宋体" w:hAnsi="宋体" w:cs="宋体"/>
+          <w:kern w:val="0"/>
+          <w:sz w:val="24"/>
+          <w:szCs w:val="24"/>
+        </w:rPr>
+      </w:pPr>
+      <w:r>
+        <w:rPr>
+          <w:rFonts w:ascii="宋体" w:eastAsia="宋体" w:hAnsi="宋体" w:cs="宋体"/>
+          <w:kern w:val="0"/>
+          <w:sz w:val="24"/>
+          <w:szCs w:val="24"/>
+        </w:rPr>
+        <w:t>高翔 清华大学(370435844)  12:30:55 PM</w:t>
+      </w:r>
+      <w:r>
+        <w:rPr>
+          <w:rFonts w:ascii="宋体" w:eastAsia="宋体" w:hAnsi="宋体" w:cs="宋体"/>
+          <w:kern w:val="0"/>
+          <w:sz w:val="24"/>
+          <w:szCs w:val="24"/>
+        </w:rPr>
+        <w:br/>
+        <w:t>@全体成员 各位同学好，由于百度云分享有时间限制，今后泡泡机器人的公开课视频将陆续搬运至腾讯视频和b站。b站主页为：</w:t>
+      </w:r>
+      <w:r>
+        <w:rPr>
+          <w:rFonts w:ascii="宋体" w:eastAsia="宋体" w:hAnsi="宋体" w:cs="宋体"/>
+          <w:noProof/>
+          <w:kern w:val="0"/>
+          <w:sz w:val="24"/>
+          <w:szCs w:val="24"/>
+        </w:rPr>
+        <w:drawing>
+          <wp:inline distT="0" distB="0" distL="0" distR="0">
+            <wp:extent cx="191135" cy="191135"/>
+            <wp:effectExtent l="0" t="0" r="0" b="0"/>
+            <wp:docPr id="1" name="图片 1" descr="C:\Users\xzh\AppData\Local\Temp\[5UQ[BL(6~BS2JV6W}N6[%S.png"/>
+            <wp:cNvGraphicFramePr>
+              <a:graphicFrameLocks xmlns:a="http://schemas.openxmlformats.org/drawingml/2006/main" noChangeAspect="1"/>
+            </wp:cNvGraphicFramePr>
+            <a:graphic xmlns:a="http://schemas.openxmlformats.org/drawingml/2006/main">
+              <a:graphicData uri="http://schemas.openxmlformats.org/drawingml/2006/picture">
+                <pic:pic xmlns:pic="http://schemas.openxmlformats.org/drawingml/2006/picture">
+                  <pic:nvPicPr>
+                    <pic:cNvPr id="0" name="Picture 1" descr="C:\Users\xzh\AppData\Local\Temp\[5UQ[BL(6~BS2JV6W}N6[%S.png"/>
+                    <pic:cNvPicPr>
+                      <a:picLocks noChangeAspect="1" noChangeArrowheads="1"/>
+                    </pic:cNvPicPr>
+                  </pic:nvPicPr>
+                  <pic:blipFill>
+                    <a:blip r:embed="rId7">
+                      <a:extLst>
+                        <a:ext uri="{28A0092B-C50C-407E-A947-70E740481C1C}">
+                          <a14:useLocalDpi xmlns:a14="http://schemas.microsoft.com/office/drawing/2010/main" val="0"/>
+                        </a:ext>
+                      </a:extLst>
+                    </a:blip>
+                    <a:srcRect/>
+                    <a:stretch>
+                      <a:fillRect/>
+                    </a:stretch>
+                  </pic:blipFill>
+                  <pic:spPr bwMode="auto">
+                    <a:xfrm>
+                      <a:off x="0" y="0"/>
+                      <a:ext cx="191135" cy="191135"/>
+                    </a:xfrm>
+                    <a:prstGeom prst="rect">
+                      <a:avLst/>
+                    </a:prstGeom>
+                    <a:noFill/>
+                    <a:ln>
+                      <a:noFill/>
+                    </a:ln>
+                  </pic:spPr>
+                </pic:pic>
+              </a:graphicData>
+            </a:graphic>
+          </wp:inline>
+        </w:drawing>
+      </w:r>
+      <w:r>
+        <w:rPr>
+          <w:rFonts w:ascii="宋体" w:eastAsia="宋体" w:hAnsi="宋体" w:cs="宋体"/>
+          <w:kern w:val="0"/>
+          <w:sz w:val="24"/>
+          <w:szCs w:val="24"/>
+        </w:rPr>
+        <w:t xml:space="preserve">http://space.bilibili.com/38737757 欢迎收看。 </w:t>
+      </w:r>
+    </w:p>
+    <w:p/>
+    <w:p/>
+    <w:p/>
+    <w:p/>
+    <w:p>
+      <w:pPr>
+        <w:widowControl/>
+        <w:jc w:val="left"/>
+        <w:rPr>
+          <w:rFonts w:ascii="宋体" w:eastAsia="宋体" w:hAnsi="宋体" w:cs="宋体"/>
+          <w:kern w:val="0"/>
+          <w:sz w:val="24"/>
+          <w:szCs w:val="24"/>
+        </w:rPr>
+      </w:pPr>
+      <w:r>
+        <w:rPr>
+          <w:rFonts w:ascii="宋体" w:eastAsia="宋体" w:hAnsi="宋体" w:cs="宋体"/>
+          <w:kern w:val="0"/>
+          <w:sz w:val="24"/>
+          <w:szCs w:val="24"/>
+        </w:rPr>
+        <w:lastRenderedPageBreak/>
+        <w:t>ROS-陈工(919878922) 11:39:06 AM</w:t>
+      </w:r>
+      <w:r>
+        <w:rPr>
+          <w:rFonts w:ascii="宋体" w:eastAsia="宋体" w:hAnsi="宋体" w:cs="宋体"/>
+          <w:kern w:val="0"/>
+          <w:sz w:val="24"/>
+          <w:szCs w:val="24"/>
+        </w:rPr>
+        <w:br/>
+      </w:r>
+      <w:r>
+        <w:rPr>
+          <w:rFonts w:ascii="宋体" w:eastAsia="宋体" w:hAnsi="宋体" w:cs="宋体"/>
+          <w:kern w:val="0"/>
+          <w:sz w:val="24"/>
+          <w:szCs w:val="24"/>
+        </w:rPr>
+        <w:br/>
+        <w:t>ROS-陈工(919878922) 11:40:24 AM</w:t>
+      </w:r>
+      <w:r>
+        <w:rPr>
+          <w:rFonts w:ascii="宋体" w:eastAsia="宋体" w:hAnsi="宋体" w:cs="宋体"/>
+          <w:kern w:val="0"/>
+          <w:sz w:val="24"/>
+          <w:szCs w:val="24"/>
+        </w:rPr>
+        <w:br/>
+        <w:t>总算理清ROS路线规划问题，仍需继续深入研究 ----发图激奋一下</w:t>
+      </w:r>
+      <w:r>
+        <w:rPr>
+          <w:rFonts w:ascii="宋体" w:eastAsia="宋体" w:hAnsi="宋体" w:cs="宋体"/>
+          <w:kern w:val="0"/>
+          <w:sz w:val="24"/>
+          <w:szCs w:val="24"/>
+        </w:rPr>
+        <w:br/>
+        <w:t>秋天(1877960) 11:41:07 AM</w:t>
+      </w:r>
+      <w:r>
+        <w:rPr>
+          <w:rFonts w:ascii="宋体" w:eastAsia="宋体" w:hAnsi="宋体" w:cs="宋体"/>
+          <w:kern w:val="0"/>
+          <w:sz w:val="24"/>
+          <w:szCs w:val="24"/>
+        </w:rPr>
+        <w:br/>
+        <w:t>这个图不错，用的什么算法</w:t>
+      </w:r>
+      <w:r>
+        <w:rPr>
+          <w:rFonts w:ascii="宋体" w:eastAsia="宋体" w:hAnsi="宋体" w:cs="宋体"/>
+          <w:kern w:val="0"/>
+          <w:sz w:val="24"/>
+          <w:szCs w:val="24"/>
+        </w:rPr>
+        <w:br/>
+        <w:t>NAO——南昌航空(446889947) 11:41:50 AM</w:t>
+      </w:r>
+      <w:r>
+        <w:rPr>
+          <w:rFonts w:ascii="宋体" w:eastAsia="宋体" w:hAnsi="宋体" w:cs="宋体"/>
+          <w:kern w:val="0"/>
+          <w:sz w:val="24"/>
+          <w:szCs w:val="24"/>
+        </w:rPr>
+        <w:br/>
+        <w:t>怎么规划呀，简单讲解一下</w:t>
+      </w:r>
+      <w:r>
+        <w:rPr>
+          <w:rFonts w:ascii="宋体" w:eastAsia="宋体" w:hAnsi="宋体" w:cs="宋体"/>
+          <w:kern w:val="0"/>
+          <w:sz w:val="24"/>
+          <w:szCs w:val="24"/>
+        </w:rPr>
+        <w:br/>
+        <w:t>ROS-陈工(919878922) 11:42:13 AM</w:t>
+      </w:r>
+      <w:r>
+        <w:rPr>
+          <w:rFonts w:ascii="宋体" w:eastAsia="宋体" w:hAnsi="宋体" w:cs="宋体"/>
+          <w:kern w:val="0"/>
+          <w:sz w:val="24"/>
+          <w:szCs w:val="24"/>
+        </w:rPr>
+        <w:br/>
+        <w:t>ros路径导航A* + Dijkstra算法  发现这个算法有地方需要优化</w:t>
+      </w:r>
+      <w:r>
+        <w:rPr>
+          <w:rFonts w:ascii="宋体" w:eastAsia="宋体" w:hAnsi="宋体" w:cs="宋体"/>
+          <w:kern w:val="0"/>
+          <w:sz w:val="24"/>
+          <w:szCs w:val="24"/>
+        </w:rPr>
+        <w:br/>
+        <w:t>Atom(454099957) 11:42:59 AM</w:t>
+      </w:r>
+      <w:r>
+        <w:rPr>
+          <w:rFonts w:ascii="宋体" w:eastAsia="宋体" w:hAnsi="宋体" w:cs="宋体"/>
+          <w:kern w:val="0"/>
+          <w:sz w:val="24"/>
+          <w:szCs w:val="24"/>
+        </w:rPr>
+        <w:br/>
+      </w:r>
+      <w:r>
+        <w:rPr>
+          <w:rFonts w:ascii="宋体" w:eastAsia="宋体" w:hAnsi="宋体" w:cs="宋体"/>
+          <w:noProof/>
+          <w:kern w:val="0"/>
+          <w:sz w:val="24"/>
+          <w:szCs w:val="24"/>
+        </w:rPr>
+        <w:drawing>
+          <wp:inline distT="0" distB="0" distL="0" distR="0">
+            <wp:extent cx="224155" cy="224155"/>
+            <wp:effectExtent l="0" t="0" r="4445" b="4445"/>
+            <wp:docPr id="3" name="图片 3" descr="C:\Users\xzh\AppData\Local\Temp\}$$SH8F5BOR8W96(N@`FVY4.gif"/>
+            <wp:cNvGraphicFramePr>
+              <a:graphicFrameLocks xmlns:a="http://schemas.openxmlformats.org/drawingml/2006/main" noChangeAspect="1"/>
+            </wp:cNvGraphicFramePr>
+            <a:graphic xmlns:a="http://schemas.openxmlformats.org/drawingml/2006/main">
+              <a:graphicData uri="http://schemas.openxmlformats.org/drawingml/2006/picture">
+                <pic:pic xmlns:pic="http://schemas.openxmlformats.org/drawingml/2006/picture">
+                  <pic:nvPicPr>
+                    <pic:cNvPr id="0" name="Picture 3" descr="C:\Users\xzh\AppData\Local\Temp\}$$SH8F5BOR8W96(N@`FVY4.gif"/>
+                    <pic:cNvPicPr>
+                      <a:picLocks noChangeAspect="1" noChangeArrowheads="1"/>
+                    </pic:cNvPicPr>
+                  </pic:nvPicPr>
+                  <pic:blipFill>
+                    <a:blip r:embed="rId8">
+                      <a:extLst>
+                        <a:ext uri="{28A0092B-C50C-407E-A947-70E740481C1C}">
+                          <a14:useLocalDpi xmlns:a14="http://schemas.microsoft.com/office/drawing/2010/main" val="0"/>
+                        </a:ext>
+                      </a:extLst>
+                    </a:blip>
+                    <a:srcRect/>
+                    <a:stretch>
+                      <a:fillRect/>
+                    </a:stretch>
+                  </pic:blipFill>
+                  <pic:spPr bwMode="auto">
+                    <a:xfrm>
+                      <a:off x="0" y="0"/>
+                      <a:ext cx="224155" cy="224155"/>
+                    </a:xfrm>
+                    <a:prstGeom prst="rect">
+                      <a:avLst/>
+                    </a:prstGeom>
+                    <a:noFill/>
+                    <a:ln>
+                      <a:noFill/>
+                    </a:ln>
+                  </pic:spPr>
+                </pic:pic>
+              </a:graphicData>
+            </a:graphic>
+          </wp:inline>
+        </w:drawing>
+      </w:r>
+      <w:r>
+        <w:rPr>
+          <w:rFonts w:ascii="宋体" w:eastAsia="宋体" w:hAnsi="宋体" w:cs="宋体"/>
+          <w:kern w:val="0"/>
+          <w:sz w:val="24"/>
+          <w:szCs w:val="24"/>
+        </w:rPr>
+        <w:br/>
+        <w:t>秋天(1877960) 11:43:13 AM</w:t>
+      </w:r>
+      <w:r>
+        <w:rPr>
+          <w:rFonts w:ascii="宋体" w:eastAsia="宋体" w:hAnsi="宋体" w:cs="宋体"/>
+          <w:kern w:val="0"/>
+          <w:sz w:val="24"/>
+          <w:szCs w:val="24"/>
+        </w:rPr>
+        <w:br/>
+        <w:t>是code优化，还是算法本身优化？</w:t>
+      </w:r>
+      <w:r>
+        <w:rPr>
+          <w:rFonts w:ascii="宋体" w:eastAsia="宋体" w:hAnsi="宋体" w:cs="宋体"/>
+          <w:kern w:val="0"/>
+          <w:sz w:val="24"/>
+          <w:szCs w:val="24"/>
+        </w:rPr>
+        <w:br/>
+        <w:t>NAO——南昌航空(446889947) 11:43:21 AM</w:t>
+      </w:r>
+      <w:r>
+        <w:rPr>
+          <w:rFonts w:ascii="宋体" w:eastAsia="宋体" w:hAnsi="宋体" w:cs="宋体"/>
+          <w:kern w:val="0"/>
+          <w:sz w:val="24"/>
+          <w:szCs w:val="24"/>
+        </w:rPr>
+        <w:br/>
+        <w:t>优化的思路在哪儿呢</w:t>
+      </w:r>
+      <w:r>
+        <w:rPr>
+          <w:rFonts w:ascii="宋体" w:eastAsia="宋体" w:hAnsi="宋体" w:cs="宋体"/>
+          <w:kern w:val="0"/>
+          <w:sz w:val="24"/>
+          <w:szCs w:val="24"/>
+        </w:rPr>
+        <w:br/>
+        <w:t>ROS-陈工(919878922) 11:45:33 AM</w:t>
+      </w:r>
+      <w:r>
+        <w:rPr>
+          <w:rFonts w:ascii="宋体" w:eastAsia="宋体" w:hAnsi="宋体" w:cs="宋体"/>
+          <w:kern w:val="0"/>
+          <w:sz w:val="24"/>
+          <w:szCs w:val="24"/>
+        </w:rPr>
+        <w:br/>
+        <w:t>这个 我看看有空写个文档分享下 一时半会不结合代码 不知道怎么说</w:t>
+      </w:r>
+      <w:r>
+        <w:rPr>
+          <w:rFonts w:ascii="宋体" w:eastAsia="宋体" w:hAnsi="宋体" w:cs="宋体"/>
+          <w:kern w:val="0"/>
+          <w:sz w:val="24"/>
+          <w:szCs w:val="24"/>
+        </w:rPr>
+        <w:br/>
+        <w:t>NAO——南昌航空(446889947) 11:46:30 AM</w:t>
+      </w:r>
+      <w:r>
+        <w:rPr>
+          <w:rFonts w:ascii="宋体" w:eastAsia="宋体" w:hAnsi="宋体" w:cs="宋体"/>
+          <w:kern w:val="0"/>
+          <w:sz w:val="24"/>
+          <w:szCs w:val="24"/>
+        </w:rPr>
+        <w:br/>
+        <w:t>嗯 不错 写个文档，理清一下思路</w:t>
+      </w:r>
+      <w:r>
+        <w:rPr>
+          <w:rFonts w:ascii="宋体" w:eastAsia="宋体" w:hAnsi="宋体" w:cs="宋体"/>
+          <w:kern w:val="0"/>
+          <w:sz w:val="24"/>
+          <w:szCs w:val="24"/>
+        </w:rPr>
+        <w:br/>
+        <w:t>叶培楚-广工&lt;yepeichu@vip.qq.com&gt; 11:47:05 AM</w:t>
+      </w:r>
+      <w:r>
+        <w:rPr>
+          <w:rFonts w:ascii="宋体" w:eastAsia="宋体" w:hAnsi="宋体" w:cs="宋体"/>
+          <w:kern w:val="0"/>
+          <w:sz w:val="24"/>
+          <w:szCs w:val="24"/>
+        </w:rPr>
+        <w:br/>
+        <w:t>开个直播吧</w:t>
+      </w:r>
+      <w:r>
+        <w:rPr>
+          <w:rFonts w:ascii="宋体" w:eastAsia="宋体" w:hAnsi="宋体" w:cs="宋体"/>
+          <w:kern w:val="0"/>
+          <w:sz w:val="24"/>
+          <w:szCs w:val="24"/>
+        </w:rPr>
+        <w:br/>
+        <w:t>ROS-陈工(919878922) 11:47:06 AM</w:t>
+      </w:r>
+      <w:r>
+        <w:rPr>
+          <w:rFonts w:ascii="宋体" w:eastAsia="宋体" w:hAnsi="宋体" w:cs="宋体"/>
+          <w:kern w:val="0"/>
+          <w:sz w:val="24"/>
+          <w:szCs w:val="24"/>
+        </w:rPr>
+        <w:br/>
+      </w:r>
+      <w:r>
+        <w:rPr>
+          <w:rFonts w:ascii="宋体" w:eastAsia="宋体" w:hAnsi="宋体" w:cs="宋体"/>
+          <w:kern w:val="0"/>
+          <w:sz w:val="24"/>
+          <w:szCs w:val="24"/>
+        </w:rPr>
+        <w:br/>
+        <w:t>ROS-陈工(919878922) 11:47:44 AM</w:t>
+      </w:r>
+      <w:r>
+        <w:rPr>
+          <w:rFonts w:ascii="宋体" w:eastAsia="宋体" w:hAnsi="宋体" w:cs="宋体"/>
+          <w:kern w:val="0"/>
+          <w:sz w:val="24"/>
+          <w:szCs w:val="24"/>
+        </w:rPr>
+        <w:br/>
+        <w:t>如图片 是我制作的地图（其实是我手画的地图）</w:t>
+      </w:r>
+      <w:r>
+        <w:rPr>
+          <w:rFonts w:ascii="宋体" w:eastAsia="宋体" w:hAnsi="宋体" w:cs="宋体"/>
+          <w:kern w:val="0"/>
+          <w:sz w:val="24"/>
+          <w:szCs w:val="24"/>
+        </w:rPr>
+        <w:br/>
+        <w:t>黄山-湘潭大学(553583396) 11:47:59 AM</w:t>
+      </w:r>
+      <w:r>
+        <w:rPr>
+          <w:rFonts w:ascii="宋体" w:eastAsia="宋体" w:hAnsi="宋体" w:cs="宋体"/>
+          <w:kern w:val="0"/>
+          <w:sz w:val="24"/>
+          <w:szCs w:val="24"/>
+        </w:rPr>
+        <w:br/>
+        <w:t>@ROS-陈工建议您用等宽字体显示程序</w:t>
+      </w:r>
+      <w:r>
+        <w:rPr>
+          <w:rFonts w:ascii="宋体" w:eastAsia="宋体" w:hAnsi="宋体" w:cs="宋体"/>
+          <w:kern w:val="0"/>
+          <w:sz w:val="24"/>
+          <w:szCs w:val="24"/>
+        </w:rPr>
+        <w:br/>
+        <w:t>ROS-陈工(919878922) 11:49:01 AM</w:t>
+      </w:r>
+      <w:r>
+        <w:rPr>
+          <w:rFonts w:ascii="宋体" w:eastAsia="宋体" w:hAnsi="宋体" w:cs="宋体"/>
+          <w:kern w:val="0"/>
+          <w:sz w:val="24"/>
+          <w:szCs w:val="24"/>
+        </w:rPr>
+        <w:br/>
+        <w:t>终点是黄色点 地点是绿色点</w:t>
+      </w:r>
+      <w:r>
+        <w:rPr>
+          <w:rFonts w:ascii="宋体" w:eastAsia="宋体" w:hAnsi="宋体" w:cs="宋体"/>
+          <w:kern w:val="0"/>
+          <w:sz w:val="24"/>
+          <w:szCs w:val="24"/>
+        </w:rPr>
+        <w:br/>
+        <w:t>程熙 湖大(547384616) 11:49:02 AM</w:t>
+      </w:r>
+      <w:r>
+        <w:rPr>
+          <w:rFonts w:ascii="宋体" w:eastAsia="宋体" w:hAnsi="宋体" w:cs="宋体"/>
+          <w:kern w:val="0"/>
+          <w:sz w:val="24"/>
+          <w:szCs w:val="24"/>
+        </w:rPr>
+        <w:br/>
+        <w:t>source insight显示中文的时候怎么调</w:t>
+      </w:r>
+      <w:r>
+        <w:rPr>
+          <w:rFonts w:ascii="宋体" w:eastAsia="宋体" w:hAnsi="宋体" w:cs="宋体"/>
+          <w:kern w:val="0"/>
+          <w:sz w:val="24"/>
+          <w:szCs w:val="24"/>
+        </w:rPr>
+        <w:br/>
+        <w:t>carlyu-南大(364966281) 11:49:05 AM</w:t>
+      </w:r>
+      <w:r>
+        <w:rPr>
+          <w:rFonts w:ascii="宋体" w:eastAsia="宋体" w:hAnsi="宋体" w:cs="宋体"/>
+          <w:kern w:val="0"/>
+          <w:sz w:val="24"/>
+          <w:szCs w:val="24"/>
+        </w:rPr>
+        <w:br/>
+      </w:r>
+      <w:r>
+        <w:rPr>
+          <w:rFonts w:ascii="宋体" w:eastAsia="宋体" w:hAnsi="宋体" w:cs="宋体"/>
+          <w:noProof/>
+          <w:kern w:val="0"/>
+          <w:sz w:val="24"/>
+          <w:szCs w:val="24"/>
+        </w:rPr>
+        <w:drawing>
+          <wp:inline distT="0" distB="0" distL="0" distR="0">
+            <wp:extent cx="224155" cy="224155"/>
+            <wp:effectExtent l="0" t="0" r="4445" b="4445"/>
+            <wp:docPr id="2" name="图片 2" descr="C:\Users\xzh\AppData\Local\Temp\}$$SH8F5BOR8W96(N@`FVY4.gif"/>
+            <wp:cNvGraphicFramePr>
+              <a:graphicFrameLocks xmlns:a="http://schemas.openxmlformats.org/drawingml/2006/main" noChangeAspect="1"/>
+            </wp:cNvGraphicFramePr>
+            <a:graphic xmlns:a="http://schemas.openxmlformats.org/drawingml/2006/main">
+              <a:graphicData uri="http://schemas.openxmlformats.org/drawingml/2006/picture">
+                <pic:pic xmlns:pic="http://schemas.openxmlformats.org/drawingml/2006/picture">
+                  <pic:nvPicPr>
+                    <pic:cNvPr id="0" name="Picture 4" descr="C:\Users\xzh\AppData\Local\Temp\}$$SH8F5BOR8W96(N@`FVY4.gif"/>
+                    <pic:cNvPicPr>
+                      <a:picLocks noChangeAspect="1" noChangeArrowheads="1"/>
+                    </pic:cNvPicPr>
+                  </pic:nvPicPr>
+                  <pic:blipFill>
+                    <a:blip r:embed="rId8">
+                      <a:extLst>
+                        <a:ext uri="{28A0092B-C50C-407E-A947-70E740481C1C}">
+                          <a14:useLocalDpi xmlns:a14="http://schemas.microsoft.com/office/drawing/2010/main" val="0"/>
+                        </a:ext>
+                      </a:extLst>
+                    </a:blip>
+                    <a:srcRect/>
+                    <a:stretch>
+                      <a:fillRect/>
+                    </a:stretch>
+                  </pic:blipFill>
+                  <pic:spPr bwMode="auto">
+                    <a:xfrm>
+                      <a:off x="0" y="0"/>
+                      <a:ext cx="224155" cy="224155"/>
+                    </a:xfrm>
+                    <a:prstGeom prst="rect">
+                      <a:avLst/>
+                    </a:prstGeom>
+                    <a:noFill/>
+                    <a:ln>
+                      <a:noFill/>
+                    </a:ln>
+                  </pic:spPr>
+                </pic:pic>
+              </a:graphicData>
+            </a:graphic>
+          </wp:inline>
+        </w:drawing>
+      </w:r>
+      <w:r>
+        <w:rPr>
+          <w:rFonts w:ascii="宋体" w:eastAsia="宋体" w:hAnsi="宋体" w:cs="宋体"/>
+          <w:kern w:val="0"/>
+          <w:sz w:val="24"/>
+          <w:szCs w:val="24"/>
+        </w:rPr>
+        <w:br/>
+        <w:t>ROS-陈工(919878922) 11:49:24 AM</w:t>
+      </w:r>
+      <w:r>
+        <w:rPr>
+          <w:rFonts w:ascii="宋体" w:eastAsia="宋体" w:hAnsi="宋体" w:cs="宋体"/>
+          <w:kern w:val="0"/>
+          <w:sz w:val="24"/>
+          <w:szCs w:val="24"/>
+        </w:rPr>
+        <w:br/>
+        <w:t>终点是黄色点 起点是绿色点</w:t>
+      </w:r>
+    </w:p>
+    <w:p>
+      <w:pPr>
+        <w:rPr>
+          <w:rFonts w:hint="eastAsia"/>
+        </w:rPr>
+      </w:pPr>
       <w:bookmarkStart w:id="0" w:name="_GoBack"/>
       <w:bookmarkEnd w:id="0"/>
     </w:p>

</xml_diff>